<commit_message>
Initial bike map push
</commit_message>
<xml_diff>
--- a/assets/TSG_Resume.docx
+++ b/assets/TSG_Resume.docx
@@ -473,7 +473,25 @@
           <w:sz w:val="20"/>
           <w:szCs w:val="20"/>
         </w:rPr>
-        <w:t>Javascript</w:t>
+        <w:t>Java</w:t>
+      </w:r>
+      <w:r>
+        <w:rPr>
+          <w:rFonts w:ascii="Verdana" w:hAnsi="Verdana"/>
+          <w:spacing w:val="8"/>
+          <w:sz w:val="20"/>
+          <w:szCs w:val="20"/>
+        </w:rPr>
+        <w:t>S</w:t>
+      </w:r>
+      <w:r>
+        <w:rPr>
+          <w:rFonts w:ascii="Verdana" w:hAnsi="Verdana"/>
+          <w:spacing w:val="8"/>
+          <w:sz w:val="20"/>
+          <w:szCs w:val="20"/>
+        </w:rPr>
+        <w:t>cript</w:t>
       </w:r>
     </w:p>
     <w:p>
@@ -507,7 +525,16 @@
           <w:sz w:val="20"/>
           <w:szCs w:val="20"/>
         </w:rPr>
-        <w:t>Html</w:t>
+        <w:t>H</w:t>
+      </w:r>
+      <w:r>
+        <w:rPr>
+          <w:rFonts w:ascii="Verdana" w:hAnsi="Verdana"/>
+          <w:spacing w:val="8"/>
+          <w:sz w:val="20"/>
+          <w:szCs w:val="20"/>
+        </w:rPr>
+        <w:t>TML</w:t>
       </w:r>
     </w:p>
     <w:p>
@@ -587,8 +614,20 @@
           <w:szCs w:val="20"/>
         </w:rPr>
         <w:br/>
-        <w:t>University of Wisconsin-Madison, Madison,WI</w:t>
-      </w:r>
+        <w:t xml:space="preserve">University of Wisconsin-Madison, </w:t>
+      </w:r>
+      <w:proofErr w:type="spellStart"/>
+      <w:proofErr w:type="gramStart"/>
+      <w:r>
+        <w:rPr>
+          <w:rFonts w:ascii="Verdana" w:hAnsi="Verdana"/>
+          <w:sz w:val="20"/>
+          <w:szCs w:val="20"/>
+        </w:rPr>
+        <w:t>Madison,WI</w:t>
+      </w:r>
+      <w:proofErr w:type="spellEnd"/>
+      <w:proofErr w:type="gramEnd"/>
       <w:r>
         <w:rPr>
           <w:rFonts w:ascii="Verdana" w:hAnsi="Verdana"/>
@@ -865,7 +904,27 @@
           <w:sz w:val="20"/>
           <w:szCs w:val="20"/>
         </w:rPr>
-        <w:t>Web service testing for ArcGIS services utilizing Jenkins automation server</w:t>
+        <w:t xml:space="preserve">Web service testing for ArcGIS services utilizing </w:t>
+      </w:r>
+      <w:proofErr w:type="gramStart"/>
+      <w:r>
+        <w:rPr>
+          <w:rFonts w:ascii="Verdana" w:hAnsi="Verdana"/>
+          <w:spacing w:val="8"/>
+          <w:sz w:val="20"/>
+          <w:szCs w:val="20"/>
+        </w:rPr>
+        <w:t>Jenkins</w:t>
+      </w:r>
+      <w:proofErr w:type="gramEnd"/>
+      <w:r>
+        <w:rPr>
+          <w:rFonts w:ascii="Verdana" w:hAnsi="Verdana"/>
+          <w:spacing w:val="8"/>
+          <w:sz w:val="20"/>
+          <w:szCs w:val="20"/>
+        </w:rPr>
+        <w:t xml:space="preserve"> automation server</w:t>
       </w:r>
     </w:p>
     <w:p>
@@ -1241,8 +1300,19 @@
           <w:sz w:val="20"/>
           <w:szCs w:val="20"/>
         </w:rPr>
-        <w:t xml:space="preserve"> using Wordpress</w:t>
-      </w:r>
+        <w:t xml:space="preserve"> using </w:t>
+      </w:r>
+      <w:proofErr w:type="spellStart"/>
+      <w:r>
+        <w:rPr>
+          <w:rFonts w:ascii="Verdana" w:hAnsi="Verdana"/>
+          <w:spacing w:val="8"/>
+          <w:sz w:val="20"/>
+          <w:szCs w:val="20"/>
+        </w:rPr>
+        <w:t>Wordpress</w:t>
+      </w:r>
+      <w:proofErr w:type="spellEnd"/>
     </w:p>
     <w:p>
       <w:pPr>
@@ -1368,7 +1438,7 @@
         <v:path o:extrusionok="f" gradientshapeok="t" o:connecttype="rect"/>
         <o:lock v:ext="edit" aspectratio="t"/>
       </v:shapetype>
-      <v:shape id="_x0000_i1123" type="#_x0000_t75" style="width:9pt;height:9.75pt" o:bullet="t">
+      <v:shape id="_x0000_i1113" type="#_x0000_t75" style="width:8.85pt;height:9.5pt" o:bullet="t">
         <v:imagedata r:id="rId1" o:title=""/>
       </v:shape>
     </w:pict>
@@ -1376,18 +1446,17 @@
   <w:abstractNum w:abstractNumId="0" w15:restartNumberingAfterBreak="0">
     <w:nsid w:val="00000006"/>
     <w:multiLevelType w:val="hybridMultilevel"/>
-    <w:tmpl w:val="00000006"/>
-    <w:lvl w:ilvl="0" w:tplc="FFFFFFFF">
+    <w:tmpl w:val="FDB25B32"/>
+    <w:lvl w:ilvl="0" w:tplc="04090001">
       <w:start w:val="1"/>
       <w:numFmt w:val="bullet"/>
       <w:lvlText w:val=""/>
-      <w:lvlPicBulletId w:val="0"/>
       <w:lvlJc w:val="left"/>
       <w:pPr>
-        <w:ind w:left="720" w:hanging="360"/>
+        <w:ind w:left="450" w:hanging="360"/>
       </w:pPr>
       <w:rPr>
-        <w:rFonts w:ascii="Symbol" w:hAnsi="Symbol"/>
+        <w:rFonts w:ascii="Symbol" w:hAnsi="Symbol" w:hint="default"/>
         <w:b w:val="0"/>
         <w:bCs w:val="0"/>
         <w:sz w:val="20"/>

</xml_diff>